<commit_message>
+ the code section ,which determines the paragraph is named(fully bold, bold and non-bold key-value pairs) or not, refactored.
</commit_message>
<xml_diff>
--- a/Sources/com.modelwriter.architecture.textconnectors.docx.genparser/testdata/plaint text.docx
+++ b/Sources/com.modelwriter.architecture.textconnectors.docx.genparser/testdata/plaint text.docx
@@ -14,52 +14,53 @@
     <w:bookmarkEnd w:id="0"/>
     <w:p>
       <w:r>
-        <w:t>Plain.</w:t>
-      </w:r>
-    </w:p>
-    <w:p>
-      <w:r>
-        <w:tab/>
-      </w:r>
-      <w:r>
-        <w:t>Plain.</w:t>
-      </w:r>
-    </w:p>
-    <w:p>
-      <w:r>
-        <w:t>Plain.</w:t>
-      </w:r>
-    </w:p>
-    <w:p>
-      <w:r>
-        <w:tab/>
-      </w:r>
-      <w:r>
-        <w:t>Plain.</w:t>
-      </w:r>
-    </w:p>
-    <w:p>
-      <w:r>
-        <w:tab/>
-      </w:r>
-      <w:r>
-        <w:tab/>
-      </w:r>
-      <w:r>
-        <w:t>Plain.</w:t>
-      </w:r>
-    </w:p>
-    <w:p>
-      <w:r>
-        <w:tab/>
-      </w:r>
-      <w:r>
-        <w:tab/>
-      </w:r>
-      <w:r>
-        <w:tab/>
-      </w:r>
-      <w:r>
+        <w:t xml:space="preserve">Plain </w:t>
+      </w:r>
+      <w:r>
+        <w:rPr>
+          <w:b/>
+        </w:rPr>
+        <w:t xml:space="preserve">bold </w:t>
+      </w:r>
+      <w:r>
+        <w:t>text</w:t>
+      </w:r>
+    </w:p>
+    <w:p>
+      <w:r>
+        <w:tab/>
+        <w:t>Plain.</w:t>
+      </w:r>
+    </w:p>
+    <w:p>
+      <w:r>
+        <w:t>Plain.</w:t>
+      </w:r>
+    </w:p>
+    <w:p>
+      <w:r>
+        <w:tab/>
+        <w:t>Plain.</w:t>
+      </w:r>
+    </w:p>
+    <w:p>
+      <w:r>
+        <w:tab/>
+      </w:r>
+      <w:r>
+        <w:tab/>
+        <w:t>Plain.</w:t>
+      </w:r>
+    </w:p>
+    <w:p>
+      <w:r>
+        <w:tab/>
+      </w:r>
+      <w:r>
+        <w:tab/>
+      </w:r>
+      <w:r>
+        <w:tab/>
         <w:t>Plain.</w:t>
       </w:r>
     </w:p>

</xml_diff>